<commit_message>
Rewrite task 2 step 1
</commit_message>
<xml_diff>
--- a/CYBER360-Ex-2.B-Profiles-Functions.docx
+++ b/CYBER360-Ex-2.B-Profiles-Functions.docx
@@ -1,6 +1,6 @@
 
 <file path=word/document.xml><?xml version="1.0" encoding="utf-8"?>
-<w:document xmlns:wpc="http://schemas.microsoft.com/office/word/2010/wordprocessingCanvas" xmlns:cx="http://schemas.microsoft.com/office/drawing/2014/chartex" xmlns:cx1="http://schemas.microsoft.com/office/drawing/2015/9/8/chartex" xmlns:cx2="http://schemas.microsoft.com/office/drawing/2015/10/21/chartex" xmlns:cx3="http://schemas.microsoft.com/office/drawing/2016/5/9/chartex" xmlns:cx4="http://schemas.microsoft.com/office/drawing/2016/5/10/chartex" xmlns:cx5="http://schemas.microsoft.com/office/drawing/2016/5/11/chartex" xmlns:cx6="http://schemas.microsoft.com/office/drawing/2016/5/12/chartex" xmlns:cx7="http://schemas.microsoft.com/office/drawing/2016/5/13/chartex" xmlns:cx8="http://schemas.microsoft.com/office/drawing/2016/5/14/chartex" xmlns:mc="http://schemas.openxmlformats.org/markup-compatibility/2006" xmlns:aink="http://schemas.microsoft.com/office/drawing/2016/ink" xmlns:am3d="http://schemas.microsoft.com/office/drawing/2017/model3d" xmlns:o="urn:schemas-microsoft-com:office:office" xmlns:oel="http://schemas.microsoft.com/office/2019/extlst" xmlns:r="http://schemas.openxmlformats.org/officeDocument/2006/relationships" xmlns:m="http://schemas.openxmlformats.org/officeDocument/2006/math" xmlns:v="urn:schemas-microsoft-com:vml" xmlns:wp14="http://schemas.microsoft.com/office/word/2010/wordprocessingDrawing" xmlns:wp="http://schemas.openxmlformats.org/drawingml/2006/wordprocessingDrawing" xmlns:w10="urn:schemas-microsoft-com:office:word" xmlns:w="http://schemas.openxmlformats.org/wordprocessingml/2006/main" xmlns:w14="http://schemas.microsoft.com/office/word/2010/wordml" xmlns:w15="http://schemas.microsoft.com/office/word/2012/wordml" xmlns:w16cex="http://schemas.microsoft.com/office/word/2018/wordml/cex" xmlns:w16cid="http://schemas.microsoft.com/office/word/2016/wordml/cid" xmlns:w16="http://schemas.microsoft.com/office/word/2018/wordml" xmlns:w16du="http://schemas.microsoft.com/office/word/2023/wordml/word16du" xmlns:w16sdtdh="http://schemas.microsoft.com/office/word/2020/wordml/sdtdatahash" xmlns:w16se="http://schemas.microsoft.com/office/word/2015/wordml/symex" xmlns:wpg="http://schemas.microsoft.com/office/word/2010/wordprocessingGroup" xmlns:wpi="http://schemas.microsoft.com/office/word/2010/wordprocessingInk" xmlns:wne="http://schemas.microsoft.com/office/word/2006/wordml" xmlns:wps="http://schemas.microsoft.com/office/word/2010/wordprocessingShape" mc:Ignorable="w14 w15 w16se w16cid w16 w16cex w16sdtdh w16du wp14">
+<w:document xmlns:wpc="http://schemas.microsoft.com/office/word/2010/wordprocessingCanvas" xmlns:cx="http://schemas.microsoft.com/office/drawing/2014/chartex" xmlns:cx1="http://schemas.microsoft.com/office/drawing/2015/9/8/chartex" xmlns:cx2="http://schemas.microsoft.com/office/drawing/2015/10/21/chartex" xmlns:cx3="http://schemas.microsoft.com/office/drawing/2016/5/9/chartex" xmlns:cx4="http://schemas.microsoft.com/office/drawing/2016/5/10/chartex" xmlns:cx5="http://schemas.microsoft.com/office/drawing/2016/5/11/chartex" xmlns:cx6="http://schemas.microsoft.com/office/drawing/2016/5/12/chartex" xmlns:cx7="http://schemas.microsoft.com/office/drawing/2016/5/13/chartex" xmlns:cx8="http://schemas.microsoft.com/office/drawing/2016/5/14/chartex" xmlns:mc="http://schemas.openxmlformats.org/markup-compatibility/2006" xmlns:aink="http://schemas.microsoft.com/office/drawing/2016/ink" xmlns:am3d="http://schemas.microsoft.com/office/drawing/2017/model3d" xmlns:o="urn:schemas-microsoft-com:office:office" xmlns:oel="http://schemas.microsoft.com/office/2019/extlst" xmlns:r="http://schemas.openxmlformats.org/officeDocument/2006/relationships" xmlns:m="http://schemas.openxmlformats.org/officeDocument/2006/math" xmlns:v="urn:schemas-microsoft-com:vml" xmlns:wp14="http://schemas.microsoft.com/office/word/2010/wordprocessingDrawing" xmlns:wp="http://schemas.openxmlformats.org/drawingml/2006/wordprocessingDrawing" xmlns:w10="urn:schemas-microsoft-com:office:word" xmlns:w="http://schemas.openxmlformats.org/wordprocessingml/2006/main" xmlns:w14="http://schemas.microsoft.com/office/word/2010/wordml" xmlns:w15="http://schemas.microsoft.com/office/word/2012/wordml" xmlns:w16cex="http://schemas.microsoft.com/office/word/2018/wordml/cex" xmlns:w16cid="http://schemas.microsoft.com/office/word/2016/wordml/cid" xmlns:w16="http://schemas.microsoft.com/office/word/2018/wordml" xmlns:w16du="http://schemas.microsoft.com/office/word/2023/wordml/word16du" xmlns:w16sdtdh="http://schemas.microsoft.com/office/word/2020/wordml/sdtdatahash" xmlns:w16sdtfl="http://schemas.microsoft.com/office/word/2024/wordml/sdtformatlock" xmlns:w16se="http://schemas.microsoft.com/office/word/2015/wordml/symex" xmlns:wpg="http://schemas.microsoft.com/office/word/2010/wordprocessingGroup" xmlns:wpi="http://schemas.microsoft.com/office/word/2010/wordprocessingInk" xmlns:wne="http://schemas.microsoft.com/office/word/2006/wordml" xmlns:wps="http://schemas.microsoft.com/office/word/2010/wordprocessingShape" mc:Ignorable="w14 w15 w16se w16cid w16 w16cex w16sdtdh w16sdtfl w16du wp14">
   <w:body>
     <w:p>
       <w:pPr>
@@ -922,7 +922,14 @@
           <w:sz w:val="22"/>
           <w:szCs w:val="22"/>
         </w:rPr>
-        <w:t xml:space="preserve"> </w:t>
+        <w:t xml:space="preserve"> any </w:t>
+      </w:r>
+      <w:r>
+        <w:rPr>
+          <w:sz w:val="22"/>
+          <w:szCs w:val="22"/>
+        </w:rPr>
+        <w:t xml:space="preserve">path </w:t>
       </w:r>
       <w:proofErr w:type="gramStart"/>
       <w:r>
@@ -930,37 +937,16 @@
           <w:sz w:val="22"/>
           <w:szCs w:val="22"/>
         </w:rPr>
-        <w:t>any</w:t>
+        <w:t xml:space="preserve">a </w:t>
+      </w:r>
+      <w:r>
+        <w:rPr>
+          <w:sz w:val="22"/>
+          <w:szCs w:val="22"/>
+        </w:rPr>
+        <w:t>duplicate</w:t>
       </w:r>
       <w:proofErr w:type="gramEnd"/>
-      <w:r>
-        <w:rPr>
-          <w:sz w:val="22"/>
-          <w:szCs w:val="22"/>
-        </w:rPr>
-        <w:t xml:space="preserve"> </w:t>
-      </w:r>
-      <w:r>
-        <w:rPr>
-          <w:sz w:val="22"/>
-          <w:szCs w:val="22"/>
-        </w:rPr>
-        <w:t xml:space="preserve">path </w:t>
-      </w:r>
-      <w:r>
-        <w:rPr>
-          <w:sz w:val="22"/>
-          <w:szCs w:val="22"/>
-        </w:rPr>
-        <w:t xml:space="preserve">a </w:t>
-      </w:r>
-      <w:r>
-        <w:rPr>
-          <w:sz w:val="22"/>
-          <w:szCs w:val="22"/>
-        </w:rPr>
-        <w:t>duplicate</w:t>
-      </w:r>
       <w:r>
         <w:rPr>
           <w:sz w:val="22"/>
@@ -1041,7 +1027,23 @@
           <w:sz w:val="22"/>
           <w:szCs w:val="22"/>
         </w:rPr>
-        <w:t xml:space="preserve">Let’s see which </w:t>
+        <w:t xml:space="preserve">Let’s </w:t>
+      </w:r>
+      <w:proofErr w:type="gramStart"/>
+      <w:r>
+        <w:rPr>
+          <w:sz w:val="22"/>
+          <w:szCs w:val="22"/>
+        </w:rPr>
+        <w:t>see which</w:t>
+      </w:r>
+      <w:proofErr w:type="gramEnd"/>
+      <w:r>
+        <w:rPr>
+          <w:sz w:val="22"/>
+          <w:szCs w:val="22"/>
+        </w:rPr>
+        <w:t xml:space="preserve"> </w:t>
       </w:r>
       <w:r>
         <w:rPr>
@@ -1267,7 +1269,23 @@
           <w:sz w:val="22"/>
           <w:szCs w:val="22"/>
         </w:rPr>
-        <w:t>$(Test-Path $PROFILE.$p)</w:t>
+        <w:t>$(Test-Path $</w:t>
+      </w:r>
+      <w:proofErr w:type="gramStart"/>
+      <w:r>
+        <w:rPr>
+          <w:sz w:val="22"/>
+          <w:szCs w:val="22"/>
+        </w:rPr>
+        <w:t>PROFILE.$</w:t>
+      </w:r>
+      <w:proofErr w:type="gramEnd"/>
+      <w:r>
+        <w:rPr>
+          <w:sz w:val="22"/>
+          <w:szCs w:val="22"/>
+        </w:rPr>
+        <w:t>p)</w:t>
       </w:r>
       <w:r>
         <w:rPr>
@@ -1542,7 +1560,29 @@
           <w:sz w:val="22"/>
           <w:szCs w:val="22"/>
         </w:rPr>
-        <w:t>Test-Path $PROFILE.$p</w:t>
+        <w:t>Test-Path $</w:t>
+      </w:r>
+      <w:proofErr w:type="gramStart"/>
+      <w:r>
+        <w:rPr>
+          <w:rFonts w:ascii="Consolas" w:hAnsi="Consolas"/>
+          <w:b/>
+          <w:bCs/>
+          <w:sz w:val="22"/>
+          <w:szCs w:val="22"/>
+        </w:rPr>
+        <w:t>PROFILE.$</w:t>
+      </w:r>
+      <w:proofErr w:type="gramEnd"/>
+      <w:r>
+        <w:rPr>
+          <w:rFonts w:ascii="Consolas" w:hAnsi="Consolas"/>
+          <w:b/>
+          <w:bCs/>
+          <w:sz w:val="22"/>
+          <w:szCs w:val="22"/>
+        </w:rPr>
+        <w:t>p</w:t>
       </w:r>
       <w:r>
         <w:rPr>
@@ -1790,46 +1830,14 @@
           <w:sz w:val="22"/>
           <w:szCs w:val="22"/>
         </w:rPr>
-        <w:t>Use Visual Studio Code to e</w:t>
-      </w:r>
-      <w:r>
-        <w:rPr>
-          <w:sz w:val="22"/>
-          <w:szCs w:val="22"/>
-        </w:rPr>
-        <w:t xml:space="preserve">dit </w:t>
-      </w:r>
-      <w:r>
-        <w:rPr>
-          <w:i/>
-          <w:iCs/>
-          <w:sz w:val="22"/>
-          <w:szCs w:val="22"/>
-        </w:rPr>
-        <w:t>your</w:t>
-      </w:r>
-      <w:r>
-        <w:rPr>
-          <w:sz w:val="22"/>
-          <w:szCs w:val="22"/>
-        </w:rPr>
-        <w:t xml:space="preserve"> profile on </w:t>
-      </w:r>
-      <w:r>
-        <w:rPr>
-          <w:i/>
-          <w:iCs/>
-          <w:sz w:val="22"/>
-          <w:szCs w:val="22"/>
-        </w:rPr>
-        <w:t>your</w:t>
-      </w:r>
-      <w:r>
-        <w:rPr>
-          <w:sz w:val="22"/>
-          <w:szCs w:val="22"/>
-        </w:rPr>
-        <w:t xml:space="preserve"> computer:</w:t>
+        <w:t>Launch PowerShell Core and enter</w:t>
+      </w:r>
+      <w:r>
+        <w:rPr>
+          <w:sz w:val="22"/>
+          <w:szCs w:val="22"/>
+        </w:rPr>
+        <w:t>:</w:t>
       </w:r>
       <w:r>
         <w:rPr>
@@ -1857,6 +1865,21 @@
           <w:szCs w:val="22"/>
         </w:rPr>
         <w:t>$PROFILE</w:t>
+      </w:r>
+      <w:r>
+        <w:rPr>
+          <w:sz w:val="22"/>
+          <w:szCs w:val="22"/>
+        </w:rPr>
+        <w:t xml:space="preserve"> </w:t>
+      </w:r>
+      <w:r>
+        <w:rPr>
+          <w:sz w:val="22"/>
+          <w:szCs w:val="22"/>
+        </w:rPr>
+        <w:br/>
+        <w:t>This will launch Visual Studio Code with your profile in its editor.</w:t>
       </w:r>
     </w:p>
     <w:p>
@@ -2025,21 +2048,33 @@
         </w:rPr>
         <w:t xml:space="preserve">If the file </w:t>
       </w:r>
-      <w:proofErr w:type="gramStart"/>
-      <w:r>
-        <w:rPr>
-          <w:sz w:val="22"/>
-          <w:szCs w:val="22"/>
-        </w:rPr>
-        <w:t>didn’t</w:t>
-      </w:r>
-      <w:proofErr w:type="gramEnd"/>
-      <w:r>
-        <w:rPr>
-          <w:sz w:val="22"/>
-          <w:szCs w:val="22"/>
-        </w:rPr>
-        <w:t xml:space="preserve"> already exist, it will be created as soon as you</w:t>
+      <w:r>
+        <w:rPr>
+          <w:sz w:val="22"/>
+          <w:szCs w:val="22"/>
+        </w:rPr>
+        <w:t>doesn’t</w:t>
+      </w:r>
+      <w:r>
+        <w:rPr>
+          <w:sz w:val="22"/>
+          <w:szCs w:val="22"/>
+        </w:rPr>
+        <w:t xml:space="preserve"> </w:t>
+      </w:r>
+      <w:r>
+        <w:rPr>
+          <w:sz w:val="22"/>
+          <w:szCs w:val="22"/>
+        </w:rPr>
+        <w:t xml:space="preserve">already </w:t>
+      </w:r>
+      <w:r>
+        <w:rPr>
+          <w:sz w:val="22"/>
+          <w:szCs w:val="22"/>
+        </w:rPr>
+        <w:t>exist, it will be created as soon as you</w:t>
       </w:r>
       <w:r>
         <w:rPr>
@@ -2156,7 +2191,29 @@
           <w:sz w:val="22"/>
           <w:szCs w:val="22"/>
         </w:rPr>
-        <w:t xml:space="preserve"> new </w:t>
+        <w:t xml:space="preserve"> </w:t>
+      </w:r>
+      <w:proofErr w:type="gramStart"/>
+      <w:r>
+        <w:rPr>
+          <w:sz w:val="22"/>
+          <w:szCs w:val="22"/>
+        </w:rPr>
+        <w:t>new</w:t>
+      </w:r>
+      <w:r>
+        <w:rPr>
+          <w:sz w:val="22"/>
+          <w:szCs w:val="22"/>
+        </w:rPr>
+        <w:t xml:space="preserve"> </w:t>
+      </w:r>
+      <w:r>
+        <w:rPr>
+          <w:sz w:val="22"/>
+          <w:szCs w:val="22"/>
+        </w:rPr>
+        <w:t xml:space="preserve"> </w:t>
       </w:r>
       <w:r>
         <w:rPr>
@@ -2168,12 +2225,27 @@
         </w:rPr>
         <w:t>m</w:t>
       </w:r>
-      <w:r>
-        <w:rPr>
-          <w:sz w:val="22"/>
-          <w:szCs w:val="22"/>
-        </w:rPr>
-        <w:t xml:space="preserve"> alias will be </w:t>
+      <w:proofErr w:type="gramEnd"/>
+      <w:r>
+        <w:rPr>
+          <w:sz w:val="22"/>
+          <w:szCs w:val="22"/>
+        </w:rPr>
+        <w:t xml:space="preserve"> </w:t>
+      </w:r>
+      <w:r>
+        <w:rPr>
+          <w:sz w:val="22"/>
+          <w:szCs w:val="22"/>
+        </w:rPr>
+        <w:t xml:space="preserve"> </w:t>
+      </w:r>
+      <w:r>
+        <w:rPr>
+          <w:sz w:val="22"/>
+          <w:szCs w:val="22"/>
+        </w:rPr>
+        <w:t xml:space="preserve">alias will be </w:t>
       </w:r>
       <w:r>
         <w:rPr>
@@ -2464,7 +2536,65 @@
           <w:sz w:val="22"/>
           <w:szCs w:val="22"/>
         </w:rPr>
-        <w:t>Optional: not everybody likes having a single character alias for more. If you don’t want it, edit your profile again and change or remove it.</w:t>
+        <w:t xml:space="preserve">Optional: not everybody likes having a single character alias </w:t>
+      </w:r>
+      <w:proofErr w:type="gramStart"/>
+      <w:r>
+        <w:rPr>
+          <w:rStyle w:val="AnswerChar"/>
+          <w:i/>
+          <w:iCs/>
+          <w:color w:val="000000" w:themeColor="text1"/>
+          <w:sz w:val="22"/>
+          <w:szCs w:val="22"/>
+        </w:rPr>
+        <w:t>for</w:t>
+      </w:r>
+      <w:r>
+        <w:rPr>
+          <w:rStyle w:val="AnswerChar"/>
+          <w:i/>
+          <w:iCs/>
+          <w:color w:val="000000" w:themeColor="text1"/>
+          <w:sz w:val="22"/>
+          <w:szCs w:val="22"/>
+        </w:rPr>
+        <w:t xml:space="preserve"> </w:t>
+      </w:r>
+      <w:r>
+        <w:rPr>
+          <w:rStyle w:val="AnswerChar"/>
+          <w:i/>
+          <w:iCs/>
+          <w:color w:val="000000" w:themeColor="text1"/>
+          <w:sz w:val="22"/>
+          <w:szCs w:val="22"/>
+        </w:rPr>
+        <w:t xml:space="preserve"> </w:t>
+      </w:r>
+      <w:r>
+        <w:rPr>
+          <w:rStyle w:val="AnswerChar"/>
+          <w:rFonts w:ascii="Consolas" w:hAnsi="Consolas"/>
+          <w:b/>
+          <w:bCs/>
+          <w:color w:val="000000" w:themeColor="text1"/>
+          <w:sz w:val="22"/>
+          <w:szCs w:val="22"/>
+        </w:rPr>
+        <w:t>more</w:t>
+      </w:r>
+      <w:proofErr w:type="gramEnd"/>
+      <w:r>
+        <w:rPr>
+          <w:rStyle w:val="AnswerChar"/>
+          <w:i/>
+          <w:iCs/>
+          <w:color w:val="000000" w:themeColor="text1"/>
+          <w:sz w:val="22"/>
+          <w:szCs w:val="22"/>
+        </w:rPr>
+        <w:t>. If you don’t want it, edit your profile again and change or remove it.</w:t>
       </w:r>
       <w:r>
         <w:rPr>
@@ -3694,7 +3824,23 @@
           <w:sz w:val="22"/>
           <w:szCs w:val="22"/>
         </w:rPr>
-        <w:t>ou should see something similar to this</w:t>
+        <w:t xml:space="preserve">ou should see something </w:t>
+      </w:r>
+      <w:proofErr w:type="gramStart"/>
+      <w:r>
+        <w:rPr>
+          <w:sz w:val="22"/>
+          <w:szCs w:val="22"/>
+        </w:rPr>
+        <w:t>similar to</w:t>
+      </w:r>
+      <w:proofErr w:type="gramEnd"/>
+      <w:r>
+        <w:rPr>
+          <w:sz w:val="22"/>
+          <w:szCs w:val="22"/>
+        </w:rPr>
+        <w:t xml:space="preserve"> this</w:t>
       </w:r>
       <w:r>
         <w:rPr>
@@ -5113,7 +5259,27 @@
           <w:sz w:val="22"/>
           <w:szCs w:val="22"/>
         </w:rPr>
-        <w:t xml:space="preserve"> IP address, but it has the </w:t>
+        <w:t xml:space="preserve"> IP address, but it has </w:t>
+      </w:r>
+      <w:proofErr w:type="gramStart"/>
+      <w:r>
+        <w:rPr>
+          <w:rStyle w:val="AnswerChar"/>
+          <w:color w:val="000000" w:themeColor="text1"/>
+          <w:sz w:val="22"/>
+          <w:szCs w:val="22"/>
+        </w:rPr>
+        <w:t>the</w:t>
+      </w:r>
+      <w:proofErr w:type="gramEnd"/>
+      <w:r>
+        <w:rPr>
+          <w:rStyle w:val="AnswerChar"/>
+          <w:color w:val="000000" w:themeColor="text1"/>
+          <w:sz w:val="22"/>
+          <w:szCs w:val="22"/>
+        </w:rPr>
+        <w:t xml:space="preserve"> </w:t>
       </w:r>
       <w:r>
         <w:rPr>
@@ -5644,8 +5810,20 @@
           <w:sz w:val="22"/>
           <w:szCs w:val="22"/>
         </w:rPr>
-        <w:t>([IPAddress] "255.255.255.0").Address</w:t>
-      </w:r>
+        <w:t>([IPAddress] "255.255.255.0"</w:t>
+      </w:r>
+      <w:proofErr w:type="gramStart"/>
+      <w:r>
+        <w:rPr>
+          <w:rFonts w:ascii="Consolas" w:hAnsi="Consolas"/>
+          <w:b/>
+          <w:bCs/>
+          <w:sz w:val="22"/>
+          <w:szCs w:val="22"/>
+        </w:rPr>
+        <w:t>).Address</w:t>
+      </w:r>
+      <w:proofErr w:type="gramEnd"/>
       <w:r>
         <w:rPr>
           <w:rFonts w:ascii="Consolas" w:hAnsi="Consolas"/>
@@ -6427,8 +6605,17 @@
           <w:sz w:val="22"/>
           <w:szCs w:val="22"/>
         </w:rPr>
-        <w:t>Shortcut: as long as</w:t>
-      </w:r>
+        <w:t xml:space="preserve">Shortcut: </w:t>
+      </w:r>
+      <w:proofErr w:type="gramStart"/>
+      <w:r>
+        <w:rPr>
+          <w:sz w:val="22"/>
+          <w:szCs w:val="22"/>
+        </w:rPr>
+        <w:t>as long as</w:t>
+      </w:r>
+      <w:proofErr w:type="gramEnd"/>
       <w:r>
         <w:rPr>
           <w:sz w:val="22"/>
@@ -6875,20 +7062,8 @@
           <w:szCs w:val="22"/>
         </w:rPr>
         <w:br/>
-        <w:t xml:space="preserve">  </w:t>
-      </w:r>
-      <w:proofErr w:type="gramStart"/>
-      <w:r>
-        <w:rPr>
-          <w:rFonts w:ascii="Consolas" w:hAnsi="Consolas"/>
-          <w:b/>
-          <w:bCs/>
-          <w:sz w:val="22"/>
-          <w:szCs w:val="22"/>
-        </w:rPr>
-        <w:t xml:space="preserve">  }</w:t>
-      </w:r>
-      <w:proofErr w:type="gramEnd"/>
+        <w:t xml:space="preserve">    }</w:t>
+      </w:r>
       <w:r>
         <w:rPr>
           <w:rFonts w:ascii="Consolas" w:hAnsi="Consolas"/>
@@ -9229,7 +9404,7 @@
 </file>
 
 <file path=word/endnotes.xml><?xml version="1.0" encoding="utf-8"?>
-<w:endnotes xmlns:wpc="http://schemas.microsoft.com/office/word/2010/wordprocessingCanvas" xmlns:cx="http://schemas.microsoft.com/office/drawing/2014/chartex" xmlns:cx1="http://schemas.microsoft.com/office/drawing/2015/9/8/chartex" xmlns:cx2="http://schemas.microsoft.com/office/drawing/2015/10/21/chartex" xmlns:cx3="http://schemas.microsoft.com/office/drawing/2016/5/9/chartex" xmlns:cx4="http://schemas.microsoft.com/office/drawing/2016/5/10/chartex" xmlns:cx5="http://schemas.microsoft.com/office/drawing/2016/5/11/chartex" xmlns:cx6="http://schemas.microsoft.com/office/drawing/2016/5/12/chartex" xmlns:cx7="http://schemas.microsoft.com/office/drawing/2016/5/13/chartex" xmlns:cx8="http://schemas.microsoft.com/office/drawing/2016/5/14/chartex" xmlns:mc="http://schemas.openxmlformats.org/markup-compatibility/2006" xmlns:aink="http://schemas.microsoft.com/office/drawing/2016/ink" xmlns:am3d="http://schemas.microsoft.com/office/drawing/2017/model3d" xmlns:o="urn:schemas-microsoft-com:office:office" xmlns:oel="http://schemas.microsoft.com/office/2019/extlst" xmlns:r="http://schemas.openxmlformats.org/officeDocument/2006/relationships" xmlns:m="http://schemas.openxmlformats.org/officeDocument/2006/math" xmlns:v="urn:schemas-microsoft-com:vml" xmlns:wp14="http://schemas.microsoft.com/office/word/2010/wordprocessingDrawing" xmlns:wp="http://schemas.openxmlformats.org/drawingml/2006/wordprocessingDrawing" xmlns:w10="urn:schemas-microsoft-com:office:word" xmlns:w="http://schemas.openxmlformats.org/wordprocessingml/2006/main" xmlns:w14="http://schemas.microsoft.com/office/word/2010/wordml" xmlns:w15="http://schemas.microsoft.com/office/word/2012/wordml" xmlns:w16cex="http://schemas.microsoft.com/office/word/2018/wordml/cex" xmlns:w16cid="http://schemas.microsoft.com/office/word/2016/wordml/cid" xmlns:w16="http://schemas.microsoft.com/office/word/2018/wordml" xmlns:w16du="http://schemas.microsoft.com/office/word/2023/wordml/word16du" xmlns:w16sdtdh="http://schemas.microsoft.com/office/word/2020/wordml/sdtdatahash" xmlns:w16se="http://schemas.microsoft.com/office/word/2015/wordml/symex" xmlns:wpg="http://schemas.microsoft.com/office/word/2010/wordprocessingGroup" xmlns:wpi="http://schemas.microsoft.com/office/word/2010/wordprocessingInk" xmlns:wne="http://schemas.microsoft.com/office/word/2006/wordml" xmlns:wps="http://schemas.microsoft.com/office/word/2010/wordprocessingShape" mc:Ignorable="w14 w15 w16se w16cid w16 w16cex w16sdtdh w16du wp14">
+<w:endnotes xmlns:wpc="http://schemas.microsoft.com/office/word/2010/wordprocessingCanvas" xmlns:cx="http://schemas.microsoft.com/office/drawing/2014/chartex" xmlns:cx1="http://schemas.microsoft.com/office/drawing/2015/9/8/chartex" xmlns:cx2="http://schemas.microsoft.com/office/drawing/2015/10/21/chartex" xmlns:cx3="http://schemas.microsoft.com/office/drawing/2016/5/9/chartex" xmlns:cx4="http://schemas.microsoft.com/office/drawing/2016/5/10/chartex" xmlns:cx5="http://schemas.microsoft.com/office/drawing/2016/5/11/chartex" xmlns:cx6="http://schemas.microsoft.com/office/drawing/2016/5/12/chartex" xmlns:cx7="http://schemas.microsoft.com/office/drawing/2016/5/13/chartex" xmlns:cx8="http://schemas.microsoft.com/office/drawing/2016/5/14/chartex" xmlns:mc="http://schemas.openxmlformats.org/markup-compatibility/2006" xmlns:aink="http://schemas.microsoft.com/office/drawing/2016/ink" xmlns:am3d="http://schemas.microsoft.com/office/drawing/2017/model3d" xmlns:o="urn:schemas-microsoft-com:office:office" xmlns:oel="http://schemas.microsoft.com/office/2019/extlst" xmlns:r="http://schemas.openxmlformats.org/officeDocument/2006/relationships" xmlns:m="http://schemas.openxmlformats.org/officeDocument/2006/math" xmlns:v="urn:schemas-microsoft-com:vml" xmlns:wp14="http://schemas.microsoft.com/office/word/2010/wordprocessingDrawing" xmlns:wp="http://schemas.openxmlformats.org/drawingml/2006/wordprocessingDrawing" xmlns:w10="urn:schemas-microsoft-com:office:word" xmlns:w="http://schemas.openxmlformats.org/wordprocessingml/2006/main" xmlns:w14="http://schemas.microsoft.com/office/word/2010/wordml" xmlns:w15="http://schemas.microsoft.com/office/word/2012/wordml" xmlns:w16cex="http://schemas.microsoft.com/office/word/2018/wordml/cex" xmlns:w16cid="http://schemas.microsoft.com/office/word/2016/wordml/cid" xmlns:w16="http://schemas.microsoft.com/office/word/2018/wordml" xmlns:w16du="http://schemas.microsoft.com/office/word/2023/wordml/word16du" xmlns:w16sdtdh="http://schemas.microsoft.com/office/word/2020/wordml/sdtdatahash" xmlns:w16sdtfl="http://schemas.microsoft.com/office/word/2024/wordml/sdtformatlock" xmlns:w16se="http://schemas.microsoft.com/office/word/2015/wordml/symex" xmlns:wpg="http://schemas.microsoft.com/office/word/2010/wordprocessingGroup" xmlns:wpi="http://schemas.microsoft.com/office/word/2010/wordprocessingInk" xmlns:wne="http://schemas.microsoft.com/office/word/2006/wordml" xmlns:wps="http://schemas.microsoft.com/office/word/2010/wordprocessingShape" mc:Ignorable="w14 w15 w16se w16cid w16 w16cex w16sdtdh w16sdtfl w16du wp14">
   <w:endnote w:type="separator" w:id="-1">
     <w:p>
       <w:pPr>
@@ -9254,7 +9429,7 @@
 </file>
 
 <file path=word/footer1.xml><?xml version="1.0" encoding="utf-8"?>
-<w:ftr xmlns:wpc="http://schemas.microsoft.com/office/word/2010/wordprocessingCanvas" xmlns:cx="http://schemas.microsoft.com/office/drawing/2014/chartex" xmlns:cx1="http://schemas.microsoft.com/office/drawing/2015/9/8/chartex" xmlns:cx2="http://schemas.microsoft.com/office/drawing/2015/10/21/chartex" xmlns:cx3="http://schemas.microsoft.com/office/drawing/2016/5/9/chartex" xmlns:cx4="http://schemas.microsoft.com/office/drawing/2016/5/10/chartex" xmlns:cx5="http://schemas.microsoft.com/office/drawing/2016/5/11/chartex" xmlns:cx6="http://schemas.microsoft.com/office/drawing/2016/5/12/chartex" xmlns:cx7="http://schemas.microsoft.com/office/drawing/2016/5/13/chartex" xmlns:cx8="http://schemas.microsoft.com/office/drawing/2016/5/14/chartex" xmlns:mc="http://schemas.openxmlformats.org/markup-compatibility/2006" xmlns:aink="http://schemas.microsoft.com/office/drawing/2016/ink" xmlns:am3d="http://schemas.microsoft.com/office/drawing/2017/model3d" xmlns:o="urn:schemas-microsoft-com:office:office" xmlns:oel="http://schemas.microsoft.com/office/2019/extlst" xmlns:r="http://schemas.openxmlformats.org/officeDocument/2006/relationships" xmlns:m="http://schemas.openxmlformats.org/officeDocument/2006/math" xmlns:v="urn:schemas-microsoft-com:vml" xmlns:wp14="http://schemas.microsoft.com/office/word/2010/wordprocessingDrawing" xmlns:wp="http://schemas.openxmlformats.org/drawingml/2006/wordprocessingDrawing" xmlns:w10="urn:schemas-microsoft-com:office:word" xmlns:w="http://schemas.openxmlformats.org/wordprocessingml/2006/main" xmlns:w14="http://schemas.microsoft.com/office/word/2010/wordml" xmlns:w15="http://schemas.microsoft.com/office/word/2012/wordml" xmlns:w16cex="http://schemas.microsoft.com/office/word/2018/wordml/cex" xmlns:w16cid="http://schemas.microsoft.com/office/word/2016/wordml/cid" xmlns:w16="http://schemas.microsoft.com/office/word/2018/wordml" xmlns:w16du="http://schemas.microsoft.com/office/word/2023/wordml/word16du" xmlns:w16sdtdh="http://schemas.microsoft.com/office/word/2020/wordml/sdtdatahash" xmlns:w16se="http://schemas.microsoft.com/office/word/2015/wordml/symex" xmlns:wpg="http://schemas.microsoft.com/office/word/2010/wordprocessingGroup" xmlns:wpi="http://schemas.microsoft.com/office/word/2010/wordprocessingInk" xmlns:wne="http://schemas.microsoft.com/office/word/2006/wordml" xmlns:wps="http://schemas.microsoft.com/office/word/2010/wordprocessingShape" mc:Ignorable="w14 w15 w16se w16cid w16 w16cex w16sdtdh w16du wp14">
+<w:ftr xmlns:wpc="http://schemas.microsoft.com/office/word/2010/wordprocessingCanvas" xmlns:cx="http://schemas.microsoft.com/office/drawing/2014/chartex" xmlns:cx1="http://schemas.microsoft.com/office/drawing/2015/9/8/chartex" xmlns:cx2="http://schemas.microsoft.com/office/drawing/2015/10/21/chartex" xmlns:cx3="http://schemas.microsoft.com/office/drawing/2016/5/9/chartex" xmlns:cx4="http://schemas.microsoft.com/office/drawing/2016/5/10/chartex" xmlns:cx5="http://schemas.microsoft.com/office/drawing/2016/5/11/chartex" xmlns:cx6="http://schemas.microsoft.com/office/drawing/2016/5/12/chartex" xmlns:cx7="http://schemas.microsoft.com/office/drawing/2016/5/13/chartex" xmlns:cx8="http://schemas.microsoft.com/office/drawing/2016/5/14/chartex" xmlns:mc="http://schemas.openxmlformats.org/markup-compatibility/2006" xmlns:aink="http://schemas.microsoft.com/office/drawing/2016/ink" xmlns:am3d="http://schemas.microsoft.com/office/drawing/2017/model3d" xmlns:o="urn:schemas-microsoft-com:office:office" xmlns:oel="http://schemas.microsoft.com/office/2019/extlst" xmlns:r="http://schemas.openxmlformats.org/officeDocument/2006/relationships" xmlns:m="http://schemas.openxmlformats.org/officeDocument/2006/math" xmlns:v="urn:schemas-microsoft-com:vml" xmlns:wp14="http://schemas.microsoft.com/office/word/2010/wordprocessingDrawing" xmlns:wp="http://schemas.openxmlformats.org/drawingml/2006/wordprocessingDrawing" xmlns:w10="urn:schemas-microsoft-com:office:word" xmlns:w="http://schemas.openxmlformats.org/wordprocessingml/2006/main" xmlns:w14="http://schemas.microsoft.com/office/word/2010/wordml" xmlns:w15="http://schemas.microsoft.com/office/word/2012/wordml" xmlns:w16cex="http://schemas.microsoft.com/office/word/2018/wordml/cex" xmlns:w16cid="http://schemas.microsoft.com/office/word/2016/wordml/cid" xmlns:w16="http://schemas.microsoft.com/office/word/2018/wordml" xmlns:w16du="http://schemas.microsoft.com/office/word/2023/wordml/word16du" xmlns:w16sdtdh="http://schemas.microsoft.com/office/word/2020/wordml/sdtdatahash" xmlns:w16sdtfl="http://schemas.microsoft.com/office/word/2024/wordml/sdtformatlock" xmlns:w16se="http://schemas.microsoft.com/office/word/2015/wordml/symex" xmlns:wpg="http://schemas.microsoft.com/office/word/2010/wordprocessingGroup" xmlns:wpi="http://schemas.microsoft.com/office/word/2010/wordprocessingInk" xmlns:wne="http://schemas.microsoft.com/office/word/2006/wordml" xmlns:wps="http://schemas.microsoft.com/office/word/2010/wordprocessingShape" mc:Ignorable="w14 w15 w16se w16cid w16 w16cex w16sdtdh w16sdtfl w16du wp14">
   <w:p>
     <w:pPr>
       <w:pStyle w:val="Footer"/>
@@ -9381,7 +9556,7 @@
         <w:sz w:val="16"/>
         <w:szCs w:val="18"/>
       </w:rPr>
-      <w:t>2024</w:t>
+      <w:t>2025</w:t>
     </w:r>
     <w:r>
       <w:rPr>
@@ -9546,7 +9721,7 @@
 </file>
 
 <file path=word/footnotes.xml><?xml version="1.0" encoding="utf-8"?>
-<w:footnotes xmlns:wpc="http://schemas.microsoft.com/office/word/2010/wordprocessingCanvas" xmlns:cx="http://schemas.microsoft.com/office/drawing/2014/chartex" xmlns:cx1="http://schemas.microsoft.com/office/drawing/2015/9/8/chartex" xmlns:cx2="http://schemas.microsoft.com/office/drawing/2015/10/21/chartex" xmlns:cx3="http://schemas.microsoft.com/office/drawing/2016/5/9/chartex" xmlns:cx4="http://schemas.microsoft.com/office/drawing/2016/5/10/chartex" xmlns:cx5="http://schemas.microsoft.com/office/drawing/2016/5/11/chartex" xmlns:cx6="http://schemas.microsoft.com/office/drawing/2016/5/12/chartex" xmlns:cx7="http://schemas.microsoft.com/office/drawing/2016/5/13/chartex" xmlns:cx8="http://schemas.microsoft.com/office/drawing/2016/5/14/chartex" xmlns:mc="http://schemas.openxmlformats.org/markup-compatibility/2006" xmlns:aink="http://schemas.microsoft.com/office/drawing/2016/ink" xmlns:am3d="http://schemas.microsoft.com/office/drawing/2017/model3d" xmlns:o="urn:schemas-microsoft-com:office:office" xmlns:oel="http://schemas.microsoft.com/office/2019/extlst" xmlns:r="http://schemas.openxmlformats.org/officeDocument/2006/relationships" xmlns:m="http://schemas.openxmlformats.org/officeDocument/2006/math" xmlns:v="urn:schemas-microsoft-com:vml" xmlns:wp14="http://schemas.microsoft.com/office/word/2010/wordprocessingDrawing" xmlns:wp="http://schemas.openxmlformats.org/drawingml/2006/wordprocessingDrawing" xmlns:w10="urn:schemas-microsoft-com:office:word" xmlns:w="http://schemas.openxmlformats.org/wordprocessingml/2006/main" xmlns:w14="http://schemas.microsoft.com/office/word/2010/wordml" xmlns:w15="http://schemas.microsoft.com/office/word/2012/wordml" xmlns:w16cex="http://schemas.microsoft.com/office/word/2018/wordml/cex" xmlns:w16cid="http://schemas.microsoft.com/office/word/2016/wordml/cid" xmlns:w16="http://schemas.microsoft.com/office/word/2018/wordml" xmlns:w16du="http://schemas.microsoft.com/office/word/2023/wordml/word16du" xmlns:w16sdtdh="http://schemas.microsoft.com/office/word/2020/wordml/sdtdatahash" xmlns:w16se="http://schemas.microsoft.com/office/word/2015/wordml/symex" xmlns:wpg="http://schemas.microsoft.com/office/word/2010/wordprocessingGroup" xmlns:wpi="http://schemas.microsoft.com/office/word/2010/wordprocessingInk" xmlns:wne="http://schemas.microsoft.com/office/word/2006/wordml" xmlns:wps="http://schemas.microsoft.com/office/word/2010/wordprocessingShape" mc:Ignorable="w14 w15 w16se w16cid w16 w16cex w16sdtdh w16du wp14">
+<w:footnotes xmlns:wpc="http://schemas.microsoft.com/office/word/2010/wordprocessingCanvas" xmlns:cx="http://schemas.microsoft.com/office/drawing/2014/chartex" xmlns:cx1="http://schemas.microsoft.com/office/drawing/2015/9/8/chartex" xmlns:cx2="http://schemas.microsoft.com/office/drawing/2015/10/21/chartex" xmlns:cx3="http://schemas.microsoft.com/office/drawing/2016/5/9/chartex" xmlns:cx4="http://schemas.microsoft.com/office/drawing/2016/5/10/chartex" xmlns:cx5="http://schemas.microsoft.com/office/drawing/2016/5/11/chartex" xmlns:cx6="http://schemas.microsoft.com/office/drawing/2016/5/12/chartex" xmlns:cx7="http://schemas.microsoft.com/office/drawing/2016/5/13/chartex" xmlns:cx8="http://schemas.microsoft.com/office/drawing/2016/5/14/chartex" xmlns:mc="http://schemas.openxmlformats.org/markup-compatibility/2006" xmlns:aink="http://schemas.microsoft.com/office/drawing/2016/ink" xmlns:am3d="http://schemas.microsoft.com/office/drawing/2017/model3d" xmlns:o="urn:schemas-microsoft-com:office:office" xmlns:oel="http://schemas.microsoft.com/office/2019/extlst" xmlns:r="http://schemas.openxmlformats.org/officeDocument/2006/relationships" xmlns:m="http://schemas.openxmlformats.org/officeDocument/2006/math" xmlns:v="urn:schemas-microsoft-com:vml" xmlns:wp14="http://schemas.microsoft.com/office/word/2010/wordprocessingDrawing" xmlns:wp="http://schemas.openxmlformats.org/drawingml/2006/wordprocessingDrawing" xmlns:w10="urn:schemas-microsoft-com:office:word" xmlns:w="http://schemas.openxmlformats.org/wordprocessingml/2006/main" xmlns:w14="http://schemas.microsoft.com/office/word/2010/wordml" xmlns:w15="http://schemas.microsoft.com/office/word/2012/wordml" xmlns:w16cex="http://schemas.microsoft.com/office/word/2018/wordml/cex" xmlns:w16cid="http://schemas.microsoft.com/office/word/2016/wordml/cid" xmlns:w16="http://schemas.microsoft.com/office/word/2018/wordml" xmlns:w16du="http://schemas.microsoft.com/office/word/2023/wordml/word16du" xmlns:w16sdtdh="http://schemas.microsoft.com/office/word/2020/wordml/sdtdatahash" xmlns:w16sdtfl="http://schemas.microsoft.com/office/word/2024/wordml/sdtformatlock" xmlns:w16se="http://schemas.microsoft.com/office/word/2015/wordml/symex" xmlns:wpg="http://schemas.microsoft.com/office/word/2010/wordprocessingGroup" xmlns:wpi="http://schemas.microsoft.com/office/word/2010/wordprocessingInk" xmlns:wne="http://schemas.microsoft.com/office/word/2006/wordml" xmlns:wps="http://schemas.microsoft.com/office/word/2010/wordprocessingShape" mc:Ignorable="w14 w15 w16se w16cid w16 w16cex w16sdtdh w16sdtfl w16du wp14">
   <w:footnote w:type="separator" w:id="-1">
     <w:p>
       <w:pPr>
@@ -9571,7 +9746,7 @@
 </file>
 
 <file path=word/numbering.xml><?xml version="1.0" encoding="utf-8"?>
-<w:numbering xmlns:wpc="http://schemas.microsoft.com/office/word/2010/wordprocessingCanvas" xmlns:cx="http://schemas.microsoft.com/office/drawing/2014/chartex" xmlns:cx1="http://schemas.microsoft.com/office/drawing/2015/9/8/chartex" xmlns:cx2="http://schemas.microsoft.com/office/drawing/2015/10/21/chartex" xmlns:cx3="http://schemas.microsoft.com/office/drawing/2016/5/9/chartex" xmlns:cx4="http://schemas.microsoft.com/office/drawing/2016/5/10/chartex" xmlns:cx5="http://schemas.microsoft.com/office/drawing/2016/5/11/chartex" xmlns:cx6="http://schemas.microsoft.com/office/drawing/2016/5/12/chartex" xmlns:cx7="http://schemas.microsoft.com/office/drawing/2016/5/13/chartex" xmlns:cx8="http://schemas.microsoft.com/office/drawing/2016/5/14/chartex" xmlns:mc="http://schemas.openxmlformats.org/markup-compatibility/2006" xmlns:aink="http://schemas.microsoft.com/office/drawing/2016/ink" xmlns:am3d="http://schemas.microsoft.com/office/drawing/2017/model3d" xmlns:o="urn:schemas-microsoft-com:office:office" xmlns:oel="http://schemas.microsoft.com/office/2019/extlst" xmlns:r="http://schemas.openxmlformats.org/officeDocument/2006/relationships" xmlns:m="http://schemas.openxmlformats.org/officeDocument/2006/math" xmlns:v="urn:schemas-microsoft-com:vml" xmlns:wp14="http://schemas.microsoft.com/office/word/2010/wordprocessingDrawing" xmlns:wp="http://schemas.openxmlformats.org/drawingml/2006/wordprocessingDrawing" xmlns:w10="urn:schemas-microsoft-com:office:word" xmlns:w="http://schemas.openxmlformats.org/wordprocessingml/2006/main" xmlns:w14="http://schemas.microsoft.com/office/word/2010/wordml" xmlns:w15="http://schemas.microsoft.com/office/word/2012/wordml" xmlns:w16cex="http://schemas.microsoft.com/office/word/2018/wordml/cex" xmlns:w16cid="http://schemas.microsoft.com/office/word/2016/wordml/cid" xmlns:w16="http://schemas.microsoft.com/office/word/2018/wordml" xmlns:w16du="http://schemas.microsoft.com/office/word/2023/wordml/word16du" xmlns:w16sdtdh="http://schemas.microsoft.com/office/word/2020/wordml/sdtdatahash" xmlns:w16se="http://schemas.microsoft.com/office/word/2015/wordml/symex" xmlns:wpg="http://schemas.microsoft.com/office/word/2010/wordprocessingGroup" xmlns:wpi="http://schemas.microsoft.com/office/word/2010/wordprocessingInk" xmlns:wne="http://schemas.microsoft.com/office/word/2006/wordml" xmlns:wps="http://schemas.microsoft.com/office/word/2010/wordprocessingShape" mc:Ignorable="w14 w15 w16se w16cid w16 w16cex w16sdtdh w16du wp14">
+<w:numbering xmlns:wpc="http://schemas.microsoft.com/office/word/2010/wordprocessingCanvas" xmlns:cx="http://schemas.microsoft.com/office/drawing/2014/chartex" xmlns:cx1="http://schemas.microsoft.com/office/drawing/2015/9/8/chartex" xmlns:cx2="http://schemas.microsoft.com/office/drawing/2015/10/21/chartex" xmlns:cx3="http://schemas.microsoft.com/office/drawing/2016/5/9/chartex" xmlns:cx4="http://schemas.microsoft.com/office/drawing/2016/5/10/chartex" xmlns:cx5="http://schemas.microsoft.com/office/drawing/2016/5/11/chartex" xmlns:cx6="http://schemas.microsoft.com/office/drawing/2016/5/12/chartex" xmlns:cx7="http://schemas.microsoft.com/office/drawing/2016/5/13/chartex" xmlns:cx8="http://schemas.microsoft.com/office/drawing/2016/5/14/chartex" xmlns:mc="http://schemas.openxmlformats.org/markup-compatibility/2006" xmlns:aink="http://schemas.microsoft.com/office/drawing/2016/ink" xmlns:am3d="http://schemas.microsoft.com/office/drawing/2017/model3d" xmlns:o="urn:schemas-microsoft-com:office:office" xmlns:oel="http://schemas.microsoft.com/office/2019/extlst" xmlns:r="http://schemas.openxmlformats.org/officeDocument/2006/relationships" xmlns:m="http://schemas.openxmlformats.org/officeDocument/2006/math" xmlns:v="urn:schemas-microsoft-com:vml" xmlns:wp14="http://schemas.microsoft.com/office/word/2010/wordprocessingDrawing" xmlns:wp="http://schemas.openxmlformats.org/drawingml/2006/wordprocessingDrawing" xmlns:w10="urn:schemas-microsoft-com:office:word" xmlns:w="http://schemas.openxmlformats.org/wordprocessingml/2006/main" xmlns:w14="http://schemas.microsoft.com/office/word/2010/wordml" xmlns:w15="http://schemas.microsoft.com/office/word/2012/wordml" xmlns:w16cex="http://schemas.microsoft.com/office/word/2018/wordml/cex" xmlns:w16cid="http://schemas.microsoft.com/office/word/2016/wordml/cid" xmlns:w16="http://schemas.microsoft.com/office/word/2018/wordml" xmlns:w16du="http://schemas.microsoft.com/office/word/2023/wordml/word16du" xmlns:w16sdtdh="http://schemas.microsoft.com/office/word/2020/wordml/sdtdatahash" xmlns:w16sdtfl="http://schemas.microsoft.com/office/word/2024/wordml/sdtformatlock" xmlns:w16se="http://schemas.microsoft.com/office/word/2015/wordml/symex" xmlns:wpg="http://schemas.microsoft.com/office/word/2010/wordprocessingGroup" xmlns:wpi="http://schemas.microsoft.com/office/word/2010/wordprocessingInk" xmlns:wne="http://schemas.microsoft.com/office/word/2006/wordml" xmlns:wps="http://schemas.microsoft.com/office/word/2010/wordprocessingShape" mc:Ignorable="w14 w15 w16se w16cid w16 w16cex w16sdtdh w16sdtfl w16du wp14">
   <w:abstractNum w:abstractNumId="0" w15:restartNumberingAfterBreak="0">
     <w:nsid w:val="18B64096"/>
     <w:multiLevelType w:val="multilevel"/>
@@ -10370,7 +10545,7 @@
 </file>
 
 <file path=word/styles.xml><?xml version="1.0" encoding="utf-8"?>
-<w:styles xmlns:mc="http://schemas.openxmlformats.org/markup-compatibility/2006" xmlns:r="http://schemas.openxmlformats.org/officeDocument/2006/relationships" xmlns:w="http://schemas.openxmlformats.org/wordprocessingml/2006/main" xmlns:w14="http://schemas.microsoft.com/office/word/2010/wordml" xmlns:w15="http://schemas.microsoft.com/office/word/2012/wordml" xmlns:w16cex="http://schemas.microsoft.com/office/word/2018/wordml/cex" xmlns:w16cid="http://schemas.microsoft.com/office/word/2016/wordml/cid" xmlns:w16="http://schemas.microsoft.com/office/word/2018/wordml" xmlns:w16du="http://schemas.microsoft.com/office/word/2023/wordml/word16du" xmlns:w16sdtdh="http://schemas.microsoft.com/office/word/2020/wordml/sdtdatahash" xmlns:w16se="http://schemas.microsoft.com/office/word/2015/wordml/symex" mc:Ignorable="w14 w15 w16se w16cid w16 w16cex w16sdtdh w16du">
+<w:styles xmlns:mc="http://schemas.openxmlformats.org/markup-compatibility/2006" xmlns:r="http://schemas.openxmlformats.org/officeDocument/2006/relationships" xmlns:w="http://schemas.openxmlformats.org/wordprocessingml/2006/main" xmlns:w14="http://schemas.microsoft.com/office/word/2010/wordml" xmlns:w15="http://schemas.microsoft.com/office/word/2012/wordml" xmlns:w16cex="http://schemas.microsoft.com/office/word/2018/wordml/cex" xmlns:w16cid="http://schemas.microsoft.com/office/word/2016/wordml/cid" xmlns:w16="http://schemas.microsoft.com/office/word/2018/wordml" xmlns:w16du="http://schemas.microsoft.com/office/word/2023/wordml/word16du" xmlns:w16sdtdh="http://schemas.microsoft.com/office/word/2020/wordml/sdtdatahash" xmlns:w16sdtfl="http://schemas.microsoft.com/office/word/2024/wordml/sdtformatlock" xmlns:w16se="http://schemas.microsoft.com/office/word/2015/wordml/symex" mc:Ignorable="w14 w15 w16se w16cid w16 w16cex w16sdtdh w16sdtfl w16du">
   <w:docDefaults>
     <w:rPrDefault>
       <w:rPr>
@@ -10981,6 +11156,7 @@
   <w:style w:type="character" w:default="1" w:styleId="DefaultParagraphFont">
     <w:name w:val="Default Paragraph Font"/>
     <w:uiPriority w:val="1"/>
+    <w:semiHidden/>
     <w:unhideWhenUsed/>
   </w:style>
   <w:style w:type="table" w:default="1" w:styleId="TableNormal">
@@ -11857,7 +12033,7 @@
 </file>
 
 <file path=word/glossary/document.xml><?xml version="1.0" encoding="utf-8"?>
-<w:glossaryDocument xmlns:wpc="http://schemas.microsoft.com/office/word/2010/wordprocessingCanvas" xmlns:cx="http://schemas.microsoft.com/office/drawing/2014/chartex" xmlns:cx1="http://schemas.microsoft.com/office/drawing/2015/9/8/chartex" xmlns:cx2="http://schemas.microsoft.com/office/drawing/2015/10/21/chartex" xmlns:cx3="http://schemas.microsoft.com/office/drawing/2016/5/9/chartex" xmlns:cx4="http://schemas.microsoft.com/office/drawing/2016/5/10/chartex" xmlns:cx5="http://schemas.microsoft.com/office/drawing/2016/5/11/chartex" xmlns:cx6="http://schemas.microsoft.com/office/drawing/2016/5/12/chartex" xmlns:cx7="http://schemas.microsoft.com/office/drawing/2016/5/13/chartex" xmlns:cx8="http://schemas.microsoft.com/office/drawing/2016/5/14/chartex" xmlns:mc="http://schemas.openxmlformats.org/markup-compatibility/2006" xmlns:aink="http://schemas.microsoft.com/office/drawing/2016/ink" xmlns:am3d="http://schemas.microsoft.com/office/drawing/2017/model3d" xmlns:o="urn:schemas-microsoft-com:office:office" xmlns:oel="http://schemas.microsoft.com/office/2019/extlst" xmlns:r="http://schemas.openxmlformats.org/officeDocument/2006/relationships" xmlns:m="http://schemas.openxmlformats.org/officeDocument/2006/math" xmlns:v="urn:schemas-microsoft-com:vml" xmlns:wp14="http://schemas.microsoft.com/office/word/2010/wordprocessingDrawing" xmlns:wp="http://schemas.openxmlformats.org/drawingml/2006/wordprocessingDrawing" xmlns:w10="urn:schemas-microsoft-com:office:word" xmlns:w="http://schemas.openxmlformats.org/wordprocessingml/2006/main" xmlns:w14="http://schemas.microsoft.com/office/word/2010/wordml" xmlns:w15="http://schemas.microsoft.com/office/word/2012/wordml" xmlns:w16cex="http://schemas.microsoft.com/office/word/2018/wordml/cex" xmlns:w16cid="http://schemas.microsoft.com/office/word/2016/wordml/cid" xmlns:w16="http://schemas.microsoft.com/office/word/2018/wordml" xmlns:w16du="http://schemas.microsoft.com/office/word/2023/wordml/word16du" xmlns:w16sdtdh="http://schemas.microsoft.com/office/word/2020/wordml/sdtdatahash" xmlns:w16se="http://schemas.microsoft.com/office/word/2015/wordml/symex" xmlns:wpg="http://schemas.microsoft.com/office/word/2010/wordprocessingGroup" xmlns:wpi="http://schemas.microsoft.com/office/word/2010/wordprocessingInk" xmlns:wne="http://schemas.microsoft.com/office/word/2006/wordml" xmlns:wps="http://schemas.microsoft.com/office/word/2010/wordprocessingShape" mc:Ignorable="w14 w15 w16se w16cid w16 w16cex w16sdtdh w16du wp14">
+<w:glossaryDocument xmlns:wpc="http://schemas.microsoft.com/office/word/2010/wordprocessingCanvas" xmlns:cx="http://schemas.microsoft.com/office/drawing/2014/chartex" xmlns:cx1="http://schemas.microsoft.com/office/drawing/2015/9/8/chartex" xmlns:cx2="http://schemas.microsoft.com/office/drawing/2015/10/21/chartex" xmlns:cx3="http://schemas.microsoft.com/office/drawing/2016/5/9/chartex" xmlns:cx4="http://schemas.microsoft.com/office/drawing/2016/5/10/chartex" xmlns:cx5="http://schemas.microsoft.com/office/drawing/2016/5/11/chartex" xmlns:cx6="http://schemas.microsoft.com/office/drawing/2016/5/12/chartex" xmlns:cx7="http://schemas.microsoft.com/office/drawing/2016/5/13/chartex" xmlns:cx8="http://schemas.microsoft.com/office/drawing/2016/5/14/chartex" xmlns:mc="http://schemas.openxmlformats.org/markup-compatibility/2006" xmlns:aink="http://schemas.microsoft.com/office/drawing/2016/ink" xmlns:am3d="http://schemas.microsoft.com/office/drawing/2017/model3d" xmlns:o="urn:schemas-microsoft-com:office:office" xmlns:oel="http://schemas.microsoft.com/office/2019/extlst" xmlns:r="http://schemas.openxmlformats.org/officeDocument/2006/relationships" xmlns:m="http://schemas.openxmlformats.org/officeDocument/2006/math" xmlns:v="urn:schemas-microsoft-com:vml" xmlns:wp14="http://schemas.microsoft.com/office/word/2010/wordprocessingDrawing" xmlns:wp="http://schemas.openxmlformats.org/drawingml/2006/wordprocessingDrawing" xmlns:w10="urn:schemas-microsoft-com:office:word" xmlns:w="http://schemas.openxmlformats.org/wordprocessingml/2006/main" xmlns:w14="http://schemas.microsoft.com/office/word/2010/wordml" xmlns:w15="http://schemas.microsoft.com/office/word/2012/wordml" xmlns:w16cex="http://schemas.microsoft.com/office/word/2018/wordml/cex" xmlns:w16cid="http://schemas.microsoft.com/office/word/2016/wordml/cid" xmlns:w16="http://schemas.microsoft.com/office/word/2018/wordml" xmlns:w16du="http://schemas.microsoft.com/office/word/2023/wordml/word16du" xmlns:w16sdtdh="http://schemas.microsoft.com/office/word/2020/wordml/sdtdatahash" xmlns:w16sdtfl="http://schemas.microsoft.com/office/word/2024/wordml/sdtformatlock" xmlns:w16se="http://schemas.microsoft.com/office/word/2015/wordml/symex" xmlns:wpg="http://schemas.microsoft.com/office/word/2010/wordprocessingGroup" xmlns:wpi="http://schemas.microsoft.com/office/word/2010/wordprocessingInk" xmlns:wne="http://schemas.microsoft.com/office/word/2006/wordml" xmlns:wps="http://schemas.microsoft.com/office/word/2010/wordprocessingShape" mc:Ignorable="w14 w15 w16se w16cid w16 w16cex w16sdtdh w16sdtfl w16du wp14">
   <w:docParts>
     <w:docPart>
       <w:docPartPr>
@@ -12573,7 +12749,7 @@
 </file>
 
 <file path=word/glossary/fontTable.xml><?xml version="1.0" encoding="utf-8"?>
-<w:fonts xmlns:mc="http://schemas.openxmlformats.org/markup-compatibility/2006" xmlns:r="http://schemas.openxmlformats.org/officeDocument/2006/relationships" xmlns:w="http://schemas.openxmlformats.org/wordprocessingml/2006/main" xmlns:w14="http://schemas.microsoft.com/office/word/2010/wordml" xmlns:w15="http://schemas.microsoft.com/office/word/2012/wordml" xmlns:w16cex="http://schemas.microsoft.com/office/word/2018/wordml/cex" xmlns:w16cid="http://schemas.microsoft.com/office/word/2016/wordml/cid" xmlns:w16="http://schemas.microsoft.com/office/word/2018/wordml" xmlns:w16du="http://schemas.microsoft.com/office/word/2023/wordml/word16du" xmlns:w16sdtdh="http://schemas.microsoft.com/office/word/2020/wordml/sdtdatahash" xmlns:w16se="http://schemas.microsoft.com/office/word/2015/wordml/symex" mc:Ignorable="w14 w15 w16se w16cid w16 w16cex w16sdtdh w16du">
+<w:fonts xmlns:mc="http://schemas.openxmlformats.org/markup-compatibility/2006" xmlns:r="http://schemas.openxmlformats.org/officeDocument/2006/relationships" xmlns:w="http://schemas.openxmlformats.org/wordprocessingml/2006/main" xmlns:w14="http://schemas.microsoft.com/office/word/2010/wordml" xmlns:w15="http://schemas.microsoft.com/office/word/2012/wordml" xmlns:w16cex="http://schemas.microsoft.com/office/word/2018/wordml/cex" xmlns:w16cid="http://schemas.microsoft.com/office/word/2016/wordml/cid" xmlns:w16="http://schemas.microsoft.com/office/word/2018/wordml" xmlns:w16du="http://schemas.microsoft.com/office/word/2023/wordml/word16du" xmlns:w16sdtdh="http://schemas.microsoft.com/office/word/2020/wordml/sdtdatahash" xmlns:w16sdtfl="http://schemas.microsoft.com/office/word/2024/wordml/sdtformatlock" xmlns:w16se="http://schemas.microsoft.com/office/word/2015/wordml/symex" mc:Ignorable="w14 w15 w16se w16cid w16 w16cex w16sdtdh w16sdtfl w16du">
   <w:font w:name="Symbol">
     <w:panose1 w:val="05050102010706020507"/>
     <w:charset w:val="02"/>
@@ -12625,7 +12801,7 @@
 </file>
 
 <file path=word/glossary/settings.xml><?xml version="1.0" encoding="utf-8"?>
-<w:settings xmlns:mc="http://schemas.openxmlformats.org/markup-compatibility/2006" xmlns:o="urn:schemas-microsoft-com:office:office" xmlns:r="http://schemas.openxmlformats.org/officeDocument/2006/relationships" xmlns:m="http://schemas.openxmlformats.org/officeDocument/2006/math" xmlns:v="urn:schemas-microsoft-com:vml" xmlns:w10="urn:schemas-microsoft-com:office:word" xmlns:w="http://schemas.openxmlformats.org/wordprocessingml/2006/main" xmlns:w14="http://schemas.microsoft.com/office/word/2010/wordml" xmlns:w15="http://schemas.microsoft.com/office/word/2012/wordml" xmlns:w16cex="http://schemas.microsoft.com/office/word/2018/wordml/cex" xmlns:w16cid="http://schemas.microsoft.com/office/word/2016/wordml/cid" xmlns:w16="http://schemas.microsoft.com/office/word/2018/wordml" xmlns:w16du="http://schemas.microsoft.com/office/word/2023/wordml/word16du" xmlns:w16sdtdh="http://schemas.microsoft.com/office/word/2020/wordml/sdtdatahash" xmlns:w16se="http://schemas.microsoft.com/office/word/2015/wordml/symex" xmlns:sl="http://schemas.openxmlformats.org/schemaLibrary/2006/main" mc:Ignorable="w14 w15 w16se w16cid w16 w16cex w16sdtdh w16du">
+<w:settings xmlns:mc="http://schemas.openxmlformats.org/markup-compatibility/2006" xmlns:o="urn:schemas-microsoft-com:office:office" xmlns:r="http://schemas.openxmlformats.org/officeDocument/2006/relationships" xmlns:m="http://schemas.openxmlformats.org/officeDocument/2006/math" xmlns:v="urn:schemas-microsoft-com:vml" xmlns:w10="urn:schemas-microsoft-com:office:word" xmlns:w="http://schemas.openxmlformats.org/wordprocessingml/2006/main" xmlns:w14="http://schemas.microsoft.com/office/word/2010/wordml" xmlns:w15="http://schemas.microsoft.com/office/word/2012/wordml" xmlns:w16cex="http://schemas.microsoft.com/office/word/2018/wordml/cex" xmlns:w16cid="http://schemas.microsoft.com/office/word/2016/wordml/cid" xmlns:w16="http://schemas.microsoft.com/office/word/2018/wordml" xmlns:w16du="http://schemas.microsoft.com/office/word/2023/wordml/word16du" xmlns:w16sdtdh="http://schemas.microsoft.com/office/word/2020/wordml/sdtdatahash" xmlns:w16sdtfl="http://schemas.microsoft.com/office/word/2024/wordml/sdtformatlock" xmlns:w16se="http://schemas.microsoft.com/office/word/2015/wordml/symex" xmlns:sl="http://schemas.openxmlformats.org/schemaLibrary/2006/main" mc:Ignorable="w14 w15 w16se w16cid w16 w16cex w16sdtdh w16sdtfl w16du">
   <w:view w:val="normal"/>
   <w:defaultTabStop w:val="720"/>
   <w:characterSpacingControl w:val="doNotCompress"/>
@@ -12655,6 +12831,7 @@
     <w:rsid w:val="003E4C64"/>
     <w:rsid w:val="004462A2"/>
     <w:rsid w:val="004E7D5B"/>
+    <w:rsid w:val="004F5A05"/>
     <w:rsid w:val="00674480"/>
     <w:rsid w:val="006B3BB2"/>
     <w:rsid w:val="00745000"/>
@@ -12663,6 +12840,7 @@
     <w:rsid w:val="007F0577"/>
     <w:rsid w:val="00854407"/>
     <w:rsid w:val="00994961"/>
+    <w:rsid w:val="009D1388"/>
     <w:rsid w:val="00A22E7A"/>
     <w:rsid w:val="00A320B6"/>
     <w:rsid w:val="00A8380A"/>
@@ -12706,7 +12884,7 @@
 </file>
 
 <file path=word/glossary/styles.xml><?xml version="1.0" encoding="utf-8"?>
-<w:styles xmlns:mc="http://schemas.openxmlformats.org/markup-compatibility/2006" xmlns:r="http://schemas.openxmlformats.org/officeDocument/2006/relationships" xmlns:w="http://schemas.openxmlformats.org/wordprocessingml/2006/main" xmlns:w14="http://schemas.microsoft.com/office/word/2010/wordml" xmlns:w15="http://schemas.microsoft.com/office/word/2012/wordml" xmlns:w16cex="http://schemas.microsoft.com/office/word/2018/wordml/cex" xmlns:w16cid="http://schemas.microsoft.com/office/word/2016/wordml/cid" xmlns:w16="http://schemas.microsoft.com/office/word/2018/wordml" xmlns:w16du="http://schemas.microsoft.com/office/word/2023/wordml/word16du" xmlns:w16sdtdh="http://schemas.microsoft.com/office/word/2020/wordml/sdtdatahash" xmlns:w16se="http://schemas.microsoft.com/office/word/2015/wordml/symex" mc:Ignorable="w14 w15 w16se w16cid w16 w16cex w16sdtdh w16du">
+<w:styles xmlns:mc="http://schemas.openxmlformats.org/markup-compatibility/2006" xmlns:r="http://schemas.openxmlformats.org/officeDocument/2006/relationships" xmlns:w="http://schemas.openxmlformats.org/wordprocessingml/2006/main" xmlns:w14="http://schemas.microsoft.com/office/word/2010/wordml" xmlns:w15="http://schemas.microsoft.com/office/word/2012/wordml" xmlns:w16cex="http://schemas.microsoft.com/office/word/2018/wordml/cex" xmlns:w16cid="http://schemas.microsoft.com/office/word/2016/wordml/cid" xmlns:w16="http://schemas.microsoft.com/office/word/2018/wordml" xmlns:w16du="http://schemas.microsoft.com/office/word/2023/wordml/word16du" xmlns:w16sdtdh="http://schemas.microsoft.com/office/word/2020/wordml/sdtdatahash" xmlns:w16sdtfl="http://schemas.microsoft.com/office/word/2024/wordml/sdtformatlock" xmlns:w16se="http://schemas.microsoft.com/office/word/2015/wordml/symex" mc:Ignorable="w14 w15 w16se w16cid w16 w16cex w16sdtdh w16sdtfl w16du">
   <w:docDefaults>
     <w:rPrDefault>
       <w:rPr>
@@ -13440,7 +13618,7 @@
 </file>
 
 <file path=word/glossary/webSettings.xml><?xml version="1.0" encoding="utf-8"?>
-<w:webSettings xmlns:mc="http://schemas.openxmlformats.org/markup-compatibility/2006" xmlns:r="http://schemas.openxmlformats.org/officeDocument/2006/relationships" xmlns:w="http://schemas.openxmlformats.org/wordprocessingml/2006/main" xmlns:w14="http://schemas.microsoft.com/office/word/2010/wordml" xmlns:w15="http://schemas.microsoft.com/office/word/2012/wordml" xmlns:w16cex="http://schemas.microsoft.com/office/word/2018/wordml/cex" xmlns:w16cid="http://schemas.microsoft.com/office/word/2016/wordml/cid" xmlns:w16="http://schemas.microsoft.com/office/word/2018/wordml" xmlns:w16du="http://schemas.microsoft.com/office/word/2023/wordml/word16du" xmlns:w16sdtdh="http://schemas.microsoft.com/office/word/2020/wordml/sdtdatahash" xmlns:w16se="http://schemas.microsoft.com/office/word/2015/wordml/symex" mc:Ignorable="w14 w15 w16se w16cid w16 w16cex w16sdtdh w16du">
+<w:webSettings xmlns:mc="http://schemas.openxmlformats.org/markup-compatibility/2006" xmlns:r="http://schemas.openxmlformats.org/officeDocument/2006/relationships" xmlns:w="http://schemas.openxmlformats.org/wordprocessingml/2006/main" xmlns:w14="http://schemas.microsoft.com/office/word/2010/wordml" xmlns:w15="http://schemas.microsoft.com/office/word/2012/wordml" xmlns:w16cex="http://schemas.microsoft.com/office/word/2018/wordml/cex" xmlns:w16cid="http://schemas.microsoft.com/office/word/2016/wordml/cid" xmlns:w16="http://schemas.microsoft.com/office/word/2018/wordml" xmlns:w16du="http://schemas.microsoft.com/office/word/2023/wordml/word16du" xmlns:w16sdtdh="http://schemas.microsoft.com/office/word/2020/wordml/sdtdatahash" xmlns:w16sdtfl="http://schemas.microsoft.com/office/word/2024/wordml/sdtformatlock" xmlns:w16se="http://schemas.microsoft.com/office/word/2015/wordml/symex" mc:Ignorable="w14 w15 w16se w16cid w16 w16cex w16sdtdh w16sdtfl w16du">
   <w:optimizeForBrowser/>
   <w:allowPNG/>
 </w:webSettings>

</xml_diff>